<commit_message>
sprint 4 test doc
</commit_message>
<xml_diff>
--- a/document/Sprints/Sprint4/测试报告.docx
+++ b/document/Sprints/Sprint4/测试报告.docx
@@ -2658,6 +2658,139 @@
     </w:p>
     <w:p>
       <w:pPr>
+        <w:pStyle w:val="2"/>
+      </w:pPr>
+      <w:r>
+        <w:rPr>
+          <w:rFonts w:hint="eastAsia"/>
+        </w:rPr>
+        <w:t>非功能性测试</w:t>
+      </w:r>
+    </w:p>
+    <w:p>
+      <w:pPr>
+        <w:pStyle w:val="3"/>
+      </w:pPr>
+      <w:r>
+        <w:rPr>
+          <w:rFonts w:hint="eastAsia"/>
+        </w:rPr>
+        <w:t>性能测试</w:t>
+      </w:r>
+    </w:p>
+    <w:p>
+      <w:pPr>
+        <w:pStyle w:val="a9"/>
+      </w:pPr>
+      <w:r>
+        <w:rPr>
+          <w:rFonts w:hint="eastAsia"/>
+        </w:rPr>
+        <w:t>测试时间：2019/</w:t>
+      </w:r>
+      <w:r>
+        <w:rPr>
+          <w:rFonts w:hint="eastAsia"/>
+        </w:rPr>
+        <w:t>8</w:t>
+      </w:r>
+      <w:r>
+        <w:rPr>
+          <w:rFonts w:hint="eastAsia"/>
+        </w:rPr>
+        <w:t>/2</w:t>
+      </w:r>
+      <w:r>
+        <w:t xml:space="preserve"> </w:t>
+      </w:r>
+      <w:r>
+        <w:rPr>
+          <w:rFonts w:hint="eastAsia"/>
+        </w:rPr>
+        <w:t>1</w:t>
+      </w:r>
+      <w:r>
+        <w:rPr>
+          <w:rFonts w:hint="eastAsia"/>
+        </w:rPr>
+        <w:t>4</w:t>
+      </w:r>
+      <w:r>
+        <w:rPr>
+          <w:rFonts w:hint="eastAsia"/>
+        </w:rPr>
+        <w:t>：00</w:t>
+      </w:r>
+    </w:p>
+    <w:p>
+      <w:pPr>
+        <w:pStyle w:val="a9"/>
+      </w:pPr>
+      <w:r>
+        <w:rPr>
+          <w:rFonts w:hint="eastAsia"/>
+        </w:rPr>
+        <w:t>测试地点：S</w:t>
+      </w:r>
+      <w:r>
+        <w:t>E</w:t>
+      </w:r>
+      <w:r>
+        <w:rPr>
+          <w:rFonts w:hint="eastAsia"/>
+        </w:rPr>
+        <w:t>-310</w:t>
+      </w:r>
+      <w:r>
+        <w:rPr>
+          <w:rFonts w:hint="eastAsia"/>
+        </w:rPr>
+        <w:t>1</w:t>
+      </w:r>
+    </w:p>
+    <w:p>
+      <w:pPr>
+        <w:pStyle w:val="a9"/>
+      </w:pPr>
+      <w:r>
+        <w:rPr>
+          <w:rFonts w:hint="eastAsia"/>
+        </w:rPr>
+        <w:lastRenderedPageBreak/>
+        <w:t>人员：荆家振</w:t>
+      </w:r>
+    </w:p>
+    <w:p>
+      <w:pPr>
+        <w:pStyle w:val="a9"/>
+      </w:pPr>
+      <w:r>
+        <w:rPr>
+          <w:rFonts w:hint="eastAsia"/>
+        </w:rPr>
+        <w:t>测试方法：使用J</w:t>
+      </w:r>
+      <w:r>
+        <w:t>M</w:t>
+      </w:r>
+      <w:r>
+        <w:rPr>
+          <w:rFonts w:hint="eastAsia"/>
+        </w:rPr>
+        <w:t>eter 5.11版本进行压力测试</w:t>
+      </w:r>
+    </w:p>
+    <w:p>
+      <w:pPr>
+        <w:pStyle w:val="a9"/>
+        <w:ind w:left="0"/>
+        <w:rPr>
+          <w:rFonts w:hint="eastAsia"/>
+        </w:rPr>
+      </w:pPr>
+    </w:p>
+    <w:p>
+      <w:pPr>
         <w:pStyle w:val="1"/>
       </w:pPr>
       <w:r>
@@ -2824,6 +2957,355 @@
     </w:p>
     <w:p>
       <w:pPr>
+        <w:pStyle w:val="2"/>
+      </w:pPr>
+      <w:r>
+        <w:rPr>
+          <w:rFonts w:hint="eastAsia"/>
+        </w:rPr>
+        <w:t>非功能性测试</w:t>
+      </w:r>
+    </w:p>
+    <w:p>
+      <w:pPr>
+        <w:pStyle w:val="3"/>
+      </w:pPr>
+      <w:r>
+        <w:rPr>
+          <w:rFonts w:hint="eastAsia"/>
+        </w:rPr>
+        <w:t>性能测试</w:t>
+      </w:r>
+    </w:p>
+    <w:p>
+      <w:pPr>
+        <w:pStyle w:val="a9"/>
+      </w:pPr>
+      <w:r>
+        <w:rPr>
+          <w:rFonts w:hint="eastAsia"/>
+        </w:rPr>
+        <w:t xml:space="preserve">请求发送环境： </w:t>
+      </w:r>
+    </w:p>
+    <w:p>
+      <w:pPr>
+        <w:pStyle w:val="a9"/>
+        <w:ind w:firstLineChars="200" w:firstLine="400"/>
+      </w:pPr>
+      <w:r>
+        <w:rPr>
+          <w:rFonts w:hint="eastAsia"/>
+        </w:rPr>
+        <w:t>硬件：i</w:t>
+      </w:r>
+      <w:r>
+        <w:t>5-7200u 8G</w:t>
+      </w:r>
+    </w:p>
+    <w:p>
+      <w:pPr>
+        <w:pStyle w:val="a9"/>
+        <w:ind w:firstLineChars="200" w:firstLine="400"/>
+      </w:pPr>
+      <w:r>
+        <w:rPr>
+          <w:rFonts w:hint="eastAsia"/>
+        </w:rPr>
+        <w:t>软件：</w:t>
+      </w:r>
+      <w:r>
+        <w:t>Windows 10 1903/JM</w:t>
+      </w:r>
+      <w:r>
+        <w:rPr>
+          <w:rFonts w:hint="eastAsia"/>
+        </w:rPr>
+        <w:t>eter</w:t>
+      </w:r>
+      <w:r>
+        <w:t xml:space="preserve"> </w:t>
+      </w:r>
+      <w:r>
+        <w:rPr>
+          <w:rFonts w:hint="eastAsia"/>
+        </w:rPr>
+        <w:t>5.11</w:t>
+      </w:r>
+      <w:r>
+        <w:t xml:space="preserve"> </w:t>
+      </w:r>
+      <w:r>
+        <w:rPr>
+          <w:rFonts w:hint="eastAsia"/>
+        </w:rPr>
+        <w:t>on</w:t>
+      </w:r>
+      <w:r>
+        <w:t xml:space="preserve"> JDK</w:t>
+      </w:r>
+      <w:r>
+        <w:rPr>
+          <w:rFonts w:hint="eastAsia"/>
+        </w:rPr>
+        <w:t>12</w:t>
+      </w:r>
+    </w:p>
+    <w:p>
+      <w:pPr>
+        <w:pStyle w:val="a9"/>
+        <w:ind w:firstLineChars="200" w:firstLine="400"/>
+      </w:pPr>
+      <w:r>
+        <w:rPr>
+          <w:rFonts w:hint="eastAsia"/>
+        </w:rPr>
+        <w:t>服务</w:t>
+      </w:r>
+      <w:proofErr w:type="gramStart"/>
+      <w:r>
+        <w:rPr>
+          <w:rFonts w:hint="eastAsia"/>
+        </w:rPr>
+        <w:t>端运行</w:t>
+      </w:r>
+      <w:proofErr w:type="gramEnd"/>
+      <w:r>
+        <w:rPr>
+          <w:rFonts w:hint="eastAsia"/>
+        </w:rPr>
+        <w:t>环境：</w:t>
+      </w:r>
+    </w:p>
+    <w:p>
+      <w:pPr>
+        <w:pStyle w:val="a9"/>
+        <w:ind w:firstLine="408"/>
+      </w:pPr>
+      <w:r>
+        <w:rPr>
+          <w:rFonts w:hint="eastAsia"/>
+        </w:rPr>
+        <w:t>硬件：</w:t>
+      </w:r>
+      <w:r>
+        <w:t>O</w:t>
+      </w:r>
+      <w:r>
+        <w:rPr>
+          <w:rFonts w:hint="eastAsia"/>
+        </w:rPr>
+        <w:t>penStack</w:t>
+      </w:r>
+    </w:p>
+    <w:p>
+      <w:pPr>
+        <w:pStyle w:val="a9"/>
+        <w:ind w:firstLine="408"/>
+      </w:pPr>
+      <w:r>
+        <w:rPr>
+          <w:rFonts w:hint="eastAsia"/>
+        </w:rPr>
+        <w:t>软件：</w:t>
+      </w:r>
+      <w:r>
+        <w:t>Ubuntu 16.04 LTS</w:t>
+      </w:r>
+      <w:r>
+        <w:rPr>
+          <w:rFonts w:hint="eastAsia"/>
+        </w:rPr>
+        <w:t>/</w:t>
+      </w:r>
+      <w:r>
+        <w:t>K</w:t>
+      </w:r>
+      <w:r>
+        <w:rPr>
+          <w:rFonts w:hint="eastAsia"/>
+        </w:rPr>
+        <w:t>u</w:t>
+      </w:r>
+      <w:r>
+        <w:t>bernetes 1.15</w:t>
+      </w:r>
+    </w:p>
+    <w:p>
+      <w:pPr>
+        <w:pStyle w:val="3"/>
+      </w:pPr>
+      <w:r>
+        <w:rPr>
+          <w:rFonts w:hint="eastAsia"/>
+        </w:rPr>
+        <w:t>可用性</w:t>
+      </w:r>
+      <w:r>
+        <w:rPr>
+          <w:rFonts w:hint="eastAsia"/>
+        </w:rPr>
+        <w:t>测试</w:t>
+      </w:r>
+    </w:p>
+    <w:p>
+      <w:pPr>
+        <w:pStyle w:val="a9"/>
+      </w:pPr>
+      <w:r>
+        <w:rPr>
+          <w:rFonts w:hint="eastAsia"/>
+        </w:rPr>
+        <w:t xml:space="preserve">请求发送环境： </w:t>
+      </w:r>
+    </w:p>
+    <w:p>
+      <w:pPr>
+        <w:pStyle w:val="a9"/>
+        <w:ind w:firstLineChars="200" w:firstLine="400"/>
+      </w:pPr>
+      <w:r>
+        <w:rPr>
+          <w:rFonts w:hint="eastAsia"/>
+        </w:rPr>
+        <w:t>硬件：i</w:t>
+      </w:r>
+      <w:r>
+        <w:t>5-7200u 8G</w:t>
+      </w:r>
+    </w:p>
+    <w:p>
+      <w:pPr>
+        <w:pStyle w:val="a9"/>
+        <w:ind w:firstLineChars="200" w:firstLine="400"/>
+      </w:pPr>
+      <w:r>
+        <w:rPr>
+          <w:rFonts w:hint="eastAsia"/>
+        </w:rPr>
+        <w:t>软件：</w:t>
+      </w:r>
+      <w:r>
+        <w:t>Windows 10 1903/JM</w:t>
+      </w:r>
+      <w:r>
+        <w:rPr>
+          <w:rFonts w:hint="eastAsia"/>
+        </w:rPr>
+        <w:t>eter</w:t>
+      </w:r>
+      <w:r>
+        <w:t xml:space="preserve"> </w:t>
+      </w:r>
+      <w:r>
+        <w:rPr>
+          <w:rFonts w:hint="eastAsia"/>
+        </w:rPr>
+        <w:t>5.11</w:t>
+      </w:r>
+      <w:r>
+        <w:t xml:space="preserve"> </w:t>
+      </w:r>
+      <w:r>
+        <w:rPr>
+          <w:rFonts w:hint="eastAsia"/>
+        </w:rPr>
+        <w:t>on</w:t>
+      </w:r>
+      <w:r>
+        <w:t xml:space="preserve"> JDK</w:t>
+      </w:r>
+      <w:r>
+        <w:rPr>
+          <w:rFonts w:hint="eastAsia"/>
+        </w:rPr>
+        <w:t>12</w:t>
+      </w:r>
+    </w:p>
+    <w:p>
+      <w:pPr>
+        <w:pStyle w:val="a9"/>
+      </w:pPr>
+      <w:r>
+        <w:rPr>
+          <w:rFonts w:hint="eastAsia"/>
+        </w:rPr>
+        <w:t>服务</w:t>
+      </w:r>
+      <w:proofErr w:type="gramStart"/>
+      <w:r>
+        <w:rPr>
+          <w:rFonts w:hint="eastAsia"/>
+        </w:rPr>
+        <w:t>端运行</w:t>
+      </w:r>
+      <w:proofErr w:type="gramEnd"/>
+      <w:r>
+        <w:rPr>
+          <w:rFonts w:hint="eastAsia"/>
+        </w:rPr>
+        <w:t>环境：</w:t>
+      </w:r>
+    </w:p>
+    <w:p>
+      <w:pPr>
+        <w:pStyle w:val="a9"/>
+        <w:ind w:firstLine="408"/>
+      </w:pPr>
+      <w:r>
+        <w:rPr>
+          <w:rFonts w:hint="eastAsia"/>
+        </w:rPr>
+        <w:t>硬件：</w:t>
+      </w:r>
+      <w:r>
+        <w:t>O</w:t>
+      </w:r>
+      <w:r>
+        <w:rPr>
+          <w:rFonts w:hint="eastAsia"/>
+        </w:rPr>
+        <w:t>penStack</w:t>
+      </w:r>
+    </w:p>
+    <w:p>
+      <w:pPr>
+        <w:pStyle w:val="a9"/>
+        <w:ind w:firstLine="408"/>
+        <w:rPr>
+          <w:rFonts w:hint="eastAsia"/>
+        </w:rPr>
+      </w:pPr>
+      <w:r>
+        <w:rPr>
+          <w:rFonts w:hint="eastAsia"/>
+        </w:rPr>
+        <w:t>软件：</w:t>
+      </w:r>
+      <w:r>
+        <w:t>Ubuntu 16.04 LTS</w:t>
+      </w:r>
+      <w:r>
+        <w:rPr>
+          <w:rFonts w:hint="eastAsia"/>
+        </w:rPr>
+        <w:t>/</w:t>
+      </w:r>
+      <w:r>
+        <w:t>K</w:t>
+      </w:r>
+      <w:r>
+        <w:rPr>
+          <w:rFonts w:hint="eastAsia"/>
+        </w:rPr>
+        <w:t>u</w:t>
+      </w:r>
+      <w:r>
+        <w:t>bernetes 1.15</w:t>
+      </w:r>
+    </w:p>
+    <w:p>
+      <w:pPr>
         <w:pStyle w:val="1"/>
       </w:pPr>
       <w:bookmarkStart w:id="8" w:name="_Toc393891306"/>
@@ -2831,7 +3313,6 @@
         <w:rPr>
           <w:rFonts w:hint="eastAsia"/>
         </w:rPr>
-        <w:lastRenderedPageBreak/>
         <w:t>测试结果</w:t>
       </w:r>
       <w:r>
@@ -2952,7 +3433,7 @@
     </w:p>
     <w:tbl>
       <w:tblPr>
-        <w:tblStyle w:val="af0"/>
+        <w:tblStyle w:val="af1"/>
         <w:tblW w:w="0" w:type="auto"/>
         <w:tblInd w:w="-5" w:type="dxa"/>
         <w:tblLook w:val="04A0" w:firstRow="1" w:lastRow="0" w:firstColumn="1" w:lastColumn="0" w:noHBand="0" w:noVBand="1"/>
@@ -3385,12 +3866,166 @@
               <w:spacing w:after="120"/>
               <w:jc w:val="center"/>
               <w:rPr>
+                <w:rFonts w:ascii="Times New Roman"/>
+                <w:b/>
+                <w:snapToGrid/>
+                <w:sz w:val="21"/>
+                <w:szCs w:val="21"/>
+              </w:rPr>
+            </w:pPr>
+            <w:r>
+              <w:rPr>
                 <w:rFonts w:ascii="Times New Roman" w:hint="eastAsia"/>
                 <w:b/>
                 <w:snapToGrid/>
                 <w:sz w:val="21"/>
                 <w:szCs w:val="21"/>
               </w:rPr>
+              <w:t>查找反馈</w:t>
+            </w:r>
+          </w:p>
+        </w:tc>
+        <w:tc>
+          <w:tcPr>
+            <w:tcW w:w="979" w:type="dxa"/>
+          </w:tcPr>
+          <w:p>
+            <w:pPr>
+              <w:spacing w:after="120"/>
+              <w:jc w:val="center"/>
+              <w:rPr>
+                <w:rFonts w:ascii="Times New Roman"/>
+                <w:snapToGrid/>
+              </w:rPr>
+            </w:pPr>
+            <w:r>
+              <w:rPr>
+                <w:rFonts w:ascii="Times New Roman" w:hint="eastAsia"/>
+                <w:snapToGrid/>
+              </w:rPr>
+              <w:t>5</w:t>
+            </w:r>
+          </w:p>
+        </w:tc>
+        <w:tc>
+          <w:tcPr>
+            <w:tcW w:w="1116" w:type="dxa"/>
+          </w:tcPr>
+          <w:p>
+            <w:pPr>
+              <w:spacing w:after="120"/>
+              <w:jc w:val="center"/>
+              <w:rPr>
+                <w:rFonts w:ascii="Times New Roman"/>
+                <w:snapToGrid/>
+              </w:rPr>
+            </w:pPr>
+            <w:r>
+              <w:rPr>
+                <w:rFonts w:ascii="Times New Roman" w:hint="eastAsia"/>
+                <w:snapToGrid/>
+              </w:rPr>
+              <w:t>100%</w:t>
+            </w:r>
+          </w:p>
+        </w:tc>
+        <w:tc>
+          <w:tcPr>
+            <w:tcW w:w="1112" w:type="dxa"/>
+          </w:tcPr>
+          <w:p>
+            <w:pPr>
+              <w:spacing w:after="120"/>
+              <w:jc w:val="center"/>
+              <w:rPr>
+                <w:rFonts w:ascii="Times New Roman"/>
+                <w:snapToGrid/>
+              </w:rPr>
+            </w:pPr>
+            <w:r>
+              <w:rPr>
+                <w:rFonts w:ascii="Times New Roman" w:hint="eastAsia"/>
+                <w:snapToGrid/>
+              </w:rPr>
+              <w:t>0</w:t>
+            </w:r>
+          </w:p>
+        </w:tc>
+        <w:tc>
+          <w:tcPr>
+            <w:tcW w:w="1116" w:type="dxa"/>
+          </w:tcPr>
+          <w:p>
+            <w:pPr>
+              <w:spacing w:after="120"/>
+              <w:jc w:val="center"/>
+              <w:rPr>
+                <w:rFonts w:ascii="Times New Roman"/>
+                <w:snapToGrid/>
+              </w:rPr>
+            </w:pPr>
+            <w:r>
+              <w:rPr>
+                <w:rFonts w:ascii="Times New Roman" w:hint="eastAsia"/>
+                <w:snapToGrid/>
+              </w:rPr>
+              <w:t>0%</w:t>
+            </w:r>
+          </w:p>
+        </w:tc>
+        <w:tc>
+          <w:tcPr>
+            <w:tcW w:w="1116" w:type="dxa"/>
+          </w:tcPr>
+          <w:p>
+            <w:pPr>
+              <w:spacing w:after="120"/>
+              <w:jc w:val="center"/>
+              <w:rPr>
+                <w:rFonts w:ascii="Times New Roman"/>
+                <w:snapToGrid/>
+              </w:rPr>
+            </w:pPr>
+          </w:p>
+        </w:tc>
+      </w:tr>
+      <w:tr>
+        <w:tc>
+          <w:tcPr>
+            <w:tcW w:w="993" w:type="dxa"/>
+            <w:vMerge/>
+          </w:tcPr>
+          <w:p>
+            <w:pPr>
+              <w:spacing w:after="120"/>
+              <w:jc w:val="center"/>
+              <w:rPr>
+                <w:rFonts w:ascii="Times New Roman"/>
+                <w:b/>
+                <w:i/>
+                <w:snapToGrid/>
+                <w:color w:val="0000FF"/>
+                <w:sz w:val="21"/>
+                <w:szCs w:val="21"/>
+              </w:rPr>
+            </w:pPr>
+          </w:p>
+        </w:tc>
+        <w:tc>
+          <w:tcPr>
+            <w:tcW w:w="2923" w:type="dxa"/>
+          </w:tcPr>
+          <w:p>
+            <w:pPr>
+              <w:spacing w:after="120"/>
+              <w:jc w:val="center"/>
+              <w:rPr>
+                <w:rFonts w:ascii="Times New Roman"/>
+                <w:b/>
+                <w:snapToGrid/>
+                <w:sz w:val="21"/>
+                <w:szCs w:val="21"/>
+              </w:rPr>
             </w:pPr>
             <w:r>
               <w:rPr>
@@ -3400,7 +4035,7 @@
                 <w:sz w:val="21"/>
                 <w:szCs w:val="21"/>
               </w:rPr>
-              <w:t>查找反馈</w:t>
+              <w:t>删除反馈</w:t>
             </w:r>
           </w:p>
         </w:tc>
@@ -3554,7 +4189,7 @@
                 <w:sz w:val="21"/>
                 <w:szCs w:val="21"/>
               </w:rPr>
-              <w:t>删除反馈</w:t>
+              <w:t>评论反馈</w:t>
             </w:r>
           </w:p>
         </w:tc>
@@ -3576,7 +4211,7 @@
                 <w:rFonts w:ascii="Times New Roman" w:hint="eastAsia"/>
                 <w:snapToGrid/>
               </w:rPr>
-              <w:t>5</w:t>
+              <w:t>3</w:t>
             </w:r>
           </w:p>
         </w:tc>
@@ -3700,6 +4335,122 @@
                 <w:szCs w:val="21"/>
               </w:rPr>
             </w:pPr>
+          </w:p>
+        </w:tc>
+        <w:tc>
+          <w:tcPr>
+            <w:tcW w:w="979" w:type="dxa"/>
+          </w:tcPr>
+          <w:p>
+            <w:pPr>
+              <w:spacing w:after="120"/>
+              <w:jc w:val="center"/>
+              <w:rPr>
+                <w:rFonts w:ascii="Times New Roman"/>
+                <w:snapToGrid/>
+              </w:rPr>
+            </w:pPr>
+          </w:p>
+        </w:tc>
+        <w:tc>
+          <w:tcPr>
+            <w:tcW w:w="1116" w:type="dxa"/>
+          </w:tcPr>
+          <w:p>
+            <w:pPr>
+              <w:spacing w:after="120"/>
+              <w:jc w:val="center"/>
+              <w:rPr>
+                <w:rFonts w:ascii="Times New Roman"/>
+                <w:snapToGrid/>
+              </w:rPr>
+            </w:pPr>
+          </w:p>
+        </w:tc>
+        <w:tc>
+          <w:tcPr>
+            <w:tcW w:w="1112" w:type="dxa"/>
+          </w:tcPr>
+          <w:p>
+            <w:pPr>
+              <w:spacing w:after="120"/>
+              <w:jc w:val="center"/>
+              <w:rPr>
+                <w:rFonts w:ascii="Times New Roman"/>
+                <w:snapToGrid/>
+              </w:rPr>
+            </w:pPr>
+          </w:p>
+        </w:tc>
+        <w:tc>
+          <w:tcPr>
+            <w:tcW w:w="1116" w:type="dxa"/>
+          </w:tcPr>
+          <w:p>
+            <w:pPr>
+              <w:spacing w:after="120"/>
+              <w:jc w:val="center"/>
+              <w:rPr>
+                <w:rFonts w:ascii="Times New Roman"/>
+                <w:snapToGrid/>
+              </w:rPr>
+            </w:pPr>
+          </w:p>
+        </w:tc>
+        <w:tc>
+          <w:tcPr>
+            <w:tcW w:w="1116" w:type="dxa"/>
+          </w:tcPr>
+          <w:p>
+            <w:pPr>
+              <w:spacing w:after="120"/>
+              <w:jc w:val="center"/>
+              <w:rPr>
+                <w:rFonts w:ascii="Times New Roman"/>
+                <w:snapToGrid/>
+              </w:rPr>
+            </w:pPr>
+          </w:p>
+        </w:tc>
+      </w:tr>
+      <w:tr>
+        <w:tc>
+          <w:tcPr>
+            <w:tcW w:w="993" w:type="dxa"/>
+            <w:vMerge/>
+          </w:tcPr>
+          <w:p>
+            <w:pPr>
+              <w:spacing w:after="120"/>
+              <w:jc w:val="center"/>
+              <w:rPr>
+                <w:rFonts w:ascii="Times New Roman"/>
+                <w:b/>
+                <w:i/>
+                <w:snapToGrid/>
+                <w:color w:val="0000FF"/>
+                <w:sz w:val="21"/>
+                <w:szCs w:val="21"/>
+              </w:rPr>
+            </w:pPr>
+          </w:p>
+        </w:tc>
+        <w:tc>
+          <w:tcPr>
+            <w:tcW w:w="2923" w:type="dxa"/>
+          </w:tcPr>
+          <w:p>
+            <w:pPr>
+              <w:spacing w:after="120"/>
+              <w:jc w:val="center"/>
+              <w:rPr>
+                <w:rFonts w:ascii="Times New Roman"/>
+                <w:b/>
+                <w:snapToGrid/>
+                <w:sz w:val="21"/>
+                <w:szCs w:val="21"/>
+              </w:rPr>
+            </w:pPr>
             <w:r>
               <w:rPr>
                 <w:rFonts w:ascii="Times New Roman" w:hint="eastAsia"/>
@@ -3708,7 +4459,7 @@
                 <w:sz w:val="21"/>
                 <w:szCs w:val="21"/>
               </w:rPr>
-              <w:t>评论反馈</w:t>
+              <w:t>功能项小计</w:t>
             </w:r>
           </w:p>
         </w:tc>
@@ -3725,13 +4476,6 @@
                 <w:snapToGrid/>
               </w:rPr>
             </w:pPr>
-            <w:r>
-              <w:rPr>
-                <w:rFonts w:ascii="Times New Roman" w:hint="eastAsia"/>
-                <w:snapToGrid/>
-              </w:rPr>
-              <w:t>3</w:t>
-            </w:r>
           </w:p>
         </w:tc>
         <w:tc>
@@ -3743,17 +4487,10 @@
               <w:spacing w:after="120"/>
               <w:jc w:val="center"/>
               <w:rPr>
-                <w:rFonts w:ascii="Times New Roman" w:hint="eastAsia"/>
-                <w:snapToGrid/>
-              </w:rPr>
-            </w:pPr>
-            <w:r>
-              <w:rPr>
-                <w:rFonts w:ascii="Times New Roman" w:hint="eastAsia"/>
-                <w:snapToGrid/>
-              </w:rPr>
-              <w:t>100%</w:t>
-            </w:r>
+                <w:rFonts w:ascii="Times New Roman"/>
+                <w:snapToGrid/>
+              </w:rPr>
+            </w:pPr>
           </w:p>
         </w:tc>
         <w:tc>
@@ -3765,17 +4502,10 @@
               <w:spacing w:after="120"/>
               <w:jc w:val="center"/>
               <w:rPr>
-                <w:rFonts w:ascii="Times New Roman" w:hint="eastAsia"/>
-                <w:snapToGrid/>
-              </w:rPr>
-            </w:pPr>
-            <w:r>
-              <w:rPr>
-                <w:rFonts w:ascii="Times New Roman" w:hint="eastAsia"/>
-                <w:snapToGrid/>
-              </w:rPr>
-              <w:t>0</w:t>
-            </w:r>
+                <w:rFonts w:ascii="Times New Roman"/>
+                <w:snapToGrid/>
+              </w:rPr>
+            </w:pPr>
           </w:p>
         </w:tc>
         <w:tc>
@@ -3787,17 +4517,10 @@
               <w:spacing w:after="120"/>
               <w:jc w:val="center"/>
               <w:rPr>
-                <w:rFonts w:ascii="Times New Roman" w:hint="eastAsia"/>
-                <w:snapToGrid/>
-              </w:rPr>
-            </w:pPr>
-            <w:r>
-              <w:rPr>
-                <w:rFonts w:ascii="Times New Roman" w:hint="eastAsia"/>
-                <w:snapToGrid/>
-              </w:rPr>
-              <w:t>0%</w:t>
-            </w:r>
+                <w:rFonts w:ascii="Times New Roman"/>
+                <w:snapToGrid/>
+              </w:rPr>
+            </w:pPr>
           </w:p>
         </w:tc>
         <w:tc>
@@ -3820,7 +4543,7 @@
         <w:tc>
           <w:tcPr>
             <w:tcW w:w="993" w:type="dxa"/>
-            <w:vMerge/>
+            <w:vMerge w:val="restart"/>
           </w:tcPr>
           <w:p>
             <w:pPr>
@@ -3829,13 +4552,60 @@
               <w:rPr>
                 <w:rFonts w:ascii="Times New Roman"/>
                 <w:b/>
-                <w:i/>
+                <w:snapToGrid/>
+                <w:sz w:val="21"/>
+                <w:szCs w:val="21"/>
+              </w:rPr>
+            </w:pPr>
+          </w:p>
+          <w:p>
+            <w:pPr>
+              <w:spacing w:after="120"/>
+              <w:jc w:val="center"/>
+              <w:rPr>
+                <w:rFonts w:ascii="Times New Roman"/>
+                <w:b/>
+                <w:snapToGrid/>
+                <w:sz w:val="21"/>
+                <w:szCs w:val="21"/>
+              </w:rPr>
+            </w:pPr>
+            <w:r>
+              <w:rPr>
+                <w:rFonts w:ascii="Times New Roman"/>
+                <w:b/>
+                <w:snapToGrid/>
+                <w:sz w:val="21"/>
+                <w:szCs w:val="21"/>
+              </w:rPr>
+              <w:t>非功</w:t>
+            </w:r>
+          </w:p>
+          <w:p>
+            <w:pPr>
+              <w:spacing w:after="120"/>
+              <w:jc w:val="center"/>
+              <w:rPr>
+                <w:rFonts w:ascii="Times New Roman"/>
+                <w:b/>
                 <w:snapToGrid/>
                 <w:color w:val="0000FF"/>
                 <w:sz w:val="21"/>
                 <w:szCs w:val="21"/>
               </w:rPr>
             </w:pPr>
+            <w:proofErr w:type="gramStart"/>
+            <w:r>
+              <w:rPr>
+                <w:rFonts w:ascii="Times New Roman"/>
+                <w:b/>
+                <w:snapToGrid/>
+                <w:sz w:val="21"/>
+                <w:szCs w:val="21"/>
+              </w:rPr>
+              <w:t>能项</w:t>
+            </w:r>
+            <w:proofErr w:type="gramEnd"/>
           </w:p>
         </w:tc>
         <w:tc>
@@ -3854,6 +4624,16 @@
                 <w:szCs w:val="21"/>
               </w:rPr>
             </w:pPr>
+            <w:r>
+              <w:rPr>
+                <w:rFonts w:ascii="Times New Roman"/>
+                <w:b/>
+                <w:snapToGrid/>
+                <w:sz w:val="21"/>
+                <w:szCs w:val="21"/>
+              </w:rPr>
+              <w:t>性能</w:t>
+            </w:r>
           </w:p>
         </w:tc>
         <w:tc>
@@ -3880,311 +4660,10 @@
               <w:spacing w:after="120"/>
               <w:jc w:val="center"/>
               <w:rPr>
-                <w:rFonts w:ascii="Times New Roman" w:hint="eastAsia"/>
-                <w:snapToGrid/>
-              </w:rPr>
-            </w:pPr>
-          </w:p>
-        </w:tc>
-        <w:tc>
-          <w:tcPr>
-            <w:tcW w:w="1112" w:type="dxa"/>
-          </w:tcPr>
-          <w:p>
-            <w:pPr>
-              <w:spacing w:after="120"/>
-              <w:jc w:val="center"/>
-              <w:rPr>
-                <w:rFonts w:ascii="Times New Roman" w:hint="eastAsia"/>
-                <w:snapToGrid/>
-              </w:rPr>
-            </w:pPr>
-          </w:p>
-        </w:tc>
-        <w:tc>
-          <w:tcPr>
-            <w:tcW w:w="1116" w:type="dxa"/>
-          </w:tcPr>
-          <w:p>
-            <w:pPr>
-              <w:spacing w:after="120"/>
-              <w:jc w:val="center"/>
-              <w:rPr>
-                <w:rFonts w:ascii="Times New Roman" w:hint="eastAsia"/>
-                <w:snapToGrid/>
-              </w:rPr>
-            </w:pPr>
-          </w:p>
-        </w:tc>
-        <w:tc>
-          <w:tcPr>
-            <w:tcW w:w="1116" w:type="dxa"/>
-          </w:tcPr>
-          <w:p>
-            <w:pPr>
-              <w:spacing w:after="120"/>
-              <w:jc w:val="center"/>
-              <w:rPr>
-                <w:rFonts w:ascii="Times New Roman"/>
-                <w:snapToGrid/>
-              </w:rPr>
-            </w:pPr>
-          </w:p>
-        </w:tc>
-      </w:tr>
-      <w:tr>
-        <w:tc>
-          <w:tcPr>
-            <w:tcW w:w="993" w:type="dxa"/>
-            <w:vMerge/>
-          </w:tcPr>
-          <w:p>
-            <w:pPr>
-              <w:spacing w:after="120"/>
-              <w:jc w:val="center"/>
-              <w:rPr>
-                <w:rFonts w:ascii="Times New Roman"/>
-                <w:b/>
-                <w:i/>
-                <w:snapToGrid/>
-                <w:color w:val="0000FF"/>
-                <w:sz w:val="21"/>
-                <w:szCs w:val="21"/>
-              </w:rPr>
-            </w:pPr>
-          </w:p>
-        </w:tc>
-        <w:tc>
-          <w:tcPr>
-            <w:tcW w:w="2923" w:type="dxa"/>
-          </w:tcPr>
-          <w:p>
-            <w:pPr>
-              <w:spacing w:after="120"/>
-              <w:jc w:val="center"/>
-              <w:rPr>
-                <w:rFonts w:ascii="Times New Roman"/>
-                <w:b/>
-                <w:snapToGrid/>
-                <w:sz w:val="21"/>
-                <w:szCs w:val="21"/>
-              </w:rPr>
-            </w:pPr>
-            <w:r>
-              <w:rPr>
-                <w:rFonts w:ascii="Times New Roman" w:hint="eastAsia"/>
-                <w:b/>
-                <w:snapToGrid/>
-                <w:sz w:val="21"/>
-                <w:szCs w:val="21"/>
-              </w:rPr>
-              <w:t>功能项小计</w:t>
-            </w:r>
-          </w:p>
-        </w:tc>
-        <w:tc>
-          <w:tcPr>
-            <w:tcW w:w="979" w:type="dxa"/>
-          </w:tcPr>
-          <w:p>
-            <w:pPr>
-              <w:spacing w:after="120"/>
-              <w:jc w:val="center"/>
-              <w:rPr>
-                <w:rFonts w:ascii="Times New Roman"/>
-                <w:snapToGrid/>
-              </w:rPr>
-            </w:pPr>
-          </w:p>
-        </w:tc>
-        <w:tc>
-          <w:tcPr>
-            <w:tcW w:w="1116" w:type="dxa"/>
-          </w:tcPr>
-          <w:p>
-            <w:pPr>
-              <w:spacing w:after="120"/>
-              <w:jc w:val="center"/>
-              <w:rPr>
-                <w:rFonts w:ascii="Times New Roman"/>
-                <w:snapToGrid/>
-              </w:rPr>
-            </w:pPr>
-          </w:p>
-        </w:tc>
-        <w:tc>
-          <w:tcPr>
-            <w:tcW w:w="1112" w:type="dxa"/>
-          </w:tcPr>
-          <w:p>
-            <w:pPr>
-              <w:spacing w:after="120"/>
-              <w:jc w:val="center"/>
-              <w:rPr>
-                <w:rFonts w:ascii="Times New Roman"/>
-                <w:snapToGrid/>
-              </w:rPr>
-            </w:pPr>
-          </w:p>
-        </w:tc>
-        <w:tc>
-          <w:tcPr>
-            <w:tcW w:w="1116" w:type="dxa"/>
-          </w:tcPr>
-          <w:p>
-            <w:pPr>
-              <w:spacing w:after="120"/>
-              <w:jc w:val="center"/>
-              <w:rPr>
-                <w:rFonts w:ascii="Times New Roman"/>
-                <w:snapToGrid/>
-              </w:rPr>
-            </w:pPr>
-          </w:p>
-        </w:tc>
-        <w:tc>
-          <w:tcPr>
-            <w:tcW w:w="1116" w:type="dxa"/>
-          </w:tcPr>
-          <w:p>
-            <w:pPr>
-              <w:spacing w:after="120"/>
-              <w:jc w:val="center"/>
-              <w:rPr>
-                <w:rFonts w:ascii="Times New Roman"/>
-                <w:snapToGrid/>
-              </w:rPr>
-            </w:pPr>
-          </w:p>
-        </w:tc>
-      </w:tr>
-      <w:tr>
-        <w:tc>
-          <w:tcPr>
-            <w:tcW w:w="993" w:type="dxa"/>
-            <w:vMerge w:val="restart"/>
-          </w:tcPr>
-          <w:p>
-            <w:pPr>
-              <w:spacing w:after="120"/>
-              <w:jc w:val="center"/>
-              <w:rPr>
-                <w:rFonts w:ascii="Times New Roman"/>
-                <w:b/>
-                <w:snapToGrid/>
-                <w:sz w:val="21"/>
-                <w:szCs w:val="21"/>
-              </w:rPr>
-            </w:pPr>
-          </w:p>
-          <w:p>
-            <w:pPr>
-              <w:spacing w:after="120"/>
-              <w:jc w:val="center"/>
-              <w:rPr>
-                <w:rFonts w:ascii="Times New Roman"/>
-                <w:b/>
-                <w:snapToGrid/>
-                <w:sz w:val="21"/>
-                <w:szCs w:val="21"/>
-              </w:rPr>
-            </w:pPr>
-            <w:r>
-              <w:rPr>
-                <w:rFonts w:ascii="Times New Roman"/>
-                <w:b/>
-                <w:snapToGrid/>
-                <w:sz w:val="21"/>
-                <w:szCs w:val="21"/>
-              </w:rPr>
-              <w:t>非功</w:t>
-            </w:r>
-          </w:p>
-          <w:p>
-            <w:pPr>
-              <w:spacing w:after="120"/>
-              <w:jc w:val="center"/>
-              <w:rPr>
-                <w:rFonts w:ascii="Times New Roman"/>
-                <w:b/>
-                <w:snapToGrid/>
-                <w:color w:val="0000FF"/>
-                <w:sz w:val="21"/>
-                <w:szCs w:val="21"/>
-              </w:rPr>
-            </w:pPr>
-            <w:proofErr w:type="gramStart"/>
-            <w:r>
-              <w:rPr>
-                <w:rFonts w:ascii="Times New Roman"/>
-                <w:b/>
-                <w:snapToGrid/>
-                <w:sz w:val="21"/>
-                <w:szCs w:val="21"/>
-              </w:rPr>
-              <w:t>能项</w:t>
-            </w:r>
-            <w:proofErr w:type="gramEnd"/>
-          </w:p>
-        </w:tc>
-        <w:tc>
-          <w:tcPr>
-            <w:tcW w:w="2923" w:type="dxa"/>
-          </w:tcPr>
-          <w:p>
-            <w:pPr>
-              <w:spacing w:after="120"/>
-              <w:jc w:val="center"/>
-              <w:rPr>
-                <w:rFonts w:ascii="Times New Roman"/>
-                <w:b/>
-                <w:snapToGrid/>
-                <w:sz w:val="21"/>
-                <w:szCs w:val="21"/>
-              </w:rPr>
-            </w:pPr>
-            <w:r>
-              <w:rPr>
-                <w:rFonts w:ascii="Times New Roman"/>
-                <w:b/>
-                <w:snapToGrid/>
-                <w:sz w:val="21"/>
-                <w:szCs w:val="21"/>
-              </w:rPr>
-              <w:t>性能</w:t>
-            </w:r>
-          </w:p>
-        </w:tc>
-        <w:tc>
-          <w:tcPr>
-            <w:tcW w:w="979" w:type="dxa"/>
-          </w:tcPr>
-          <w:p>
-            <w:pPr>
-              <w:spacing w:after="120"/>
-              <w:jc w:val="center"/>
-              <w:rPr>
-                <w:rFonts w:ascii="Times New Roman"/>
-                <w:snapToGrid/>
-              </w:rPr>
-            </w:pPr>
-          </w:p>
-        </w:tc>
-        <w:tc>
-          <w:tcPr>
-            <w:tcW w:w="1116" w:type="dxa"/>
-          </w:tcPr>
-          <w:p>
-            <w:pPr>
-              <w:spacing w:after="120"/>
-              <w:jc w:val="center"/>
-              <w:rPr>
-                <w:rFonts w:ascii="Times New Roman"/>
-                <w:snapToGrid/>
-              </w:rPr>
-            </w:pPr>
-            <w:bookmarkStart w:id="10" w:name="_GoBack"/>
-            <w:bookmarkEnd w:id="10"/>
+                <w:rFonts w:ascii="Times New Roman"/>
+                <w:snapToGrid/>
+              </w:rPr>
+            </w:pPr>
           </w:p>
         </w:tc>
         <w:tc>
@@ -4774,7 +5253,7 @@
           <w:lang w:eastAsia="en-US"/>
         </w:rPr>
       </w:pPr>
-      <w:bookmarkStart w:id="11" w:name="_Toc393891308"/>
+      <w:bookmarkStart w:id="10" w:name="_Toc393891308"/>
       <w:proofErr w:type="spellStart"/>
       <w:r>
         <w:rPr>
@@ -4792,7 +5271,7 @@
         </w:rPr>
         <w:t>严重程度</w:t>
       </w:r>
-      <w:bookmarkEnd w:id="11"/>
+      <w:bookmarkEnd w:id="10"/>
       <w:proofErr w:type="spellEnd"/>
     </w:p>
     <w:p>
@@ -4944,7 +5423,7 @@
     </w:p>
     <w:tbl>
       <w:tblPr>
-        <w:tblStyle w:val="af0"/>
+        <w:tblStyle w:val="af1"/>
         <w:tblW w:w="0" w:type="auto"/>
         <w:tblInd w:w="562" w:type="dxa"/>
         <w:tblLook w:val="04A0" w:firstRow="1" w:lastRow="0" w:firstColumn="1" w:lastColumn="0" w:noHBand="0" w:noVBand="1"/>
@@ -5395,7 +5874,7 @@
           <w:snapToGrid/>
         </w:rPr>
       </w:pPr>
-      <w:bookmarkStart w:id="12" w:name="_Toc393891309"/>
+      <w:bookmarkStart w:id="11" w:name="_Toc393891309"/>
       <w:r>
         <w:rPr>
           <w:rFonts w:ascii="Arial" w:hAnsi="Arial" w:hint="eastAsia"/>
@@ -5410,7 +5889,7 @@
         </w:rPr>
         <w:t>清单</w:t>
       </w:r>
-      <w:bookmarkEnd w:id="12"/>
+      <w:bookmarkEnd w:id="11"/>
     </w:p>
     <w:p>
       <w:pPr>
@@ -5421,7 +5900,7 @@
           <w:lang w:eastAsia="en-US"/>
         </w:rPr>
       </w:pPr>
-      <w:bookmarkStart w:id="13" w:name="_Toc393891310"/>
+      <w:bookmarkStart w:id="12" w:name="_Toc393891310"/>
       <w:proofErr w:type="spellStart"/>
       <w:r>
         <w:rPr>
@@ -5447,7 +5926,7 @@
         </w:rPr>
         <w:t>缺陷</w:t>
       </w:r>
-      <w:bookmarkEnd w:id="13"/>
+      <w:bookmarkEnd w:id="12"/>
       <w:proofErr w:type="spellEnd"/>
     </w:p>
     <w:p>
@@ -5659,7 +6138,6 @@
                 <w:sz w:val="21"/>
                 <w:szCs w:val="21"/>
               </w:rPr>
-              <w:lastRenderedPageBreak/>
               <w:t>序</w:t>
             </w:r>
           </w:p>
@@ -6818,7 +7296,16 @@
           <w:rFonts w:ascii="Times New Roman" w:hint="eastAsia"/>
           <w:snapToGrid/>
         </w:rPr>
-        <w:t>）：严重错误，系统的次要功能点或需求点没有实现；数据丢失或损坏。执行软件主要功能的测试用例导致系统出错，程序无法正常继续执行；程序执行过于缓慢或是占用过大的系统资源。</w:t>
+        <w:t>）：严重错误，系</w:t>
+      </w:r>
+      <w:bookmarkStart w:id="13" w:name="_GoBack"/>
+      <w:bookmarkEnd w:id="13"/>
+      <w:r>
+        <w:rPr>
+          <w:rFonts w:ascii="Times New Roman" w:hint="eastAsia"/>
+          <w:snapToGrid/>
+        </w:rPr>
+        <w:t>统的次要功能点或需求点没有实现；数据丢失或损坏。执行软件主要功能的测试用例导致系统出错，程序无法正常继续执行；程序执行过于缓慢或是占用过大的系统资源。</w:t>
       </w:r>
     </w:p>
     <w:p>
@@ -6851,7 +7338,15 @@
           <w:rFonts w:ascii="Times New Roman" w:hint="eastAsia"/>
           <w:snapToGrid/>
         </w:rPr>
-        <w:t>）：不太严重的错误，这样的缺陷虽然不影响系统的基本使用，但没有很好地实现功能，没有达到预期的效果。如次要功能丧失，界面错误，打印内容、格式错误，提示信息不太正确，或用户界面太差，简单的输入限制未放在前台进行控制，删除操作未给出提示，操作时间长等。</w:t>
+        <w:t>）：不太严重的错误，这样的缺陷虽然不影响系统的基本使用，但没有很好地实现功能，没有达到预期的效果。如次要功能丧失，界面错误，打印内容、格式错误，提示信息不太正确，或用户界面太差，简单的输入限制未放在前台进行控制，删除操作未给出提示，操作时间长</w:t>
+      </w:r>
+      <w:r>
+        <w:rPr>
+          <w:rFonts w:ascii="Times New Roman" w:hint="eastAsia"/>
+          <w:snapToGrid/>
+        </w:rPr>
+        <w:lastRenderedPageBreak/>
+        <w:t>等。</w:t>
       </w:r>
     </w:p>
     <w:p>
@@ -7058,281 +7553,6 @@
       </w:r>
       <w:bookmarkEnd w:id="14"/>
       <w:proofErr w:type="spellEnd"/>
-    </w:p>
-    <w:p>
-      <w:pPr>
-        <w:spacing w:after="120"/>
-        <w:ind w:left="720"/>
-        <w:rPr>
-          <w:rFonts w:ascii="Times New Roman"/>
-          <w:i/>
-          <w:snapToGrid/>
-          <w:color w:val="0000FF"/>
-        </w:rPr>
-      </w:pPr>
-      <w:r>
-        <w:rPr>
-          <w:rFonts w:ascii="Times New Roman"/>
-          <w:i/>
-          <w:snapToGrid/>
-          <w:color w:val="0000FF"/>
-        </w:rPr>
-        <w:t>[</w:t>
-      </w:r>
-      <w:r>
-        <w:rPr>
-          <w:rFonts w:ascii="Times New Roman" w:hint="eastAsia"/>
-          <w:i/>
-          <w:snapToGrid/>
-          <w:color w:val="0000FF"/>
-        </w:rPr>
-        <w:t>简要</w:t>
-      </w:r>
-      <w:proofErr w:type="gramStart"/>
-      <w:r>
-        <w:rPr>
-          <w:rFonts w:ascii="Times New Roman" w:hint="eastAsia"/>
-          <w:i/>
-          <w:snapToGrid/>
-          <w:color w:val="0000FF"/>
-        </w:rPr>
-        <w:t>阐明</w:t>
-      </w:r>
-      <w:r>
-        <w:rPr>
-          <w:rFonts w:ascii="Times New Roman" w:hint="eastAsia"/>
-          <w:i/>
-          <w:snapToGrid/>
-          <w:color w:val="0000FF"/>
-        </w:rPr>
-        <w:t>非</w:t>
-      </w:r>
-      <w:proofErr w:type="gramEnd"/>
-      <w:r>
-        <w:rPr>
-          <w:rFonts w:ascii="Times New Roman" w:hint="eastAsia"/>
-          <w:i/>
-          <w:snapToGrid/>
-          <w:color w:val="0000FF"/>
-        </w:rPr>
-        <w:t>功能缺陷汇总情况，并给出具体</w:t>
-      </w:r>
-      <w:r>
-        <w:rPr>
-          <w:rFonts w:ascii="Times New Roman" w:hint="eastAsia"/>
-          <w:i/>
-          <w:snapToGrid/>
-          <w:color w:val="0000FF"/>
-        </w:rPr>
-        <w:t>非</w:t>
-      </w:r>
-      <w:r>
-        <w:rPr>
-          <w:rFonts w:ascii="Times New Roman" w:hint="eastAsia"/>
-          <w:i/>
-          <w:snapToGrid/>
-          <w:color w:val="0000FF"/>
-        </w:rPr>
-        <w:t>功能缺陷列表。</w:t>
-      </w:r>
-      <w:r>
-        <w:rPr>
-          <w:rFonts w:ascii="Times New Roman" w:hint="eastAsia"/>
-          <w:i/>
-          <w:snapToGrid/>
-          <w:color w:val="0000FF"/>
-        </w:rPr>
-        <w:t>(</w:t>
-      </w:r>
-      <w:r>
-        <w:rPr>
-          <w:rFonts w:ascii="Times New Roman"/>
-          <w:i/>
-          <w:snapToGrid/>
-          <w:color w:val="0000FF"/>
-        </w:rPr>
-        <w:t>根据所测系统的实际情况</w:t>
-      </w:r>
-      <w:r>
-        <w:rPr>
-          <w:rFonts w:ascii="Times New Roman" w:hint="eastAsia"/>
-          <w:i/>
-          <w:snapToGrid/>
-          <w:color w:val="0000FF"/>
-        </w:rPr>
-        <w:t>，可选择性地</w:t>
-      </w:r>
-      <w:r>
-        <w:rPr>
-          <w:rFonts w:ascii="Times New Roman" w:hint="eastAsia"/>
-          <w:i/>
-          <w:snapToGrid/>
-          <w:color w:val="0000FF"/>
-        </w:rPr>
-        <w:t>对系统进行</w:t>
-      </w:r>
-      <w:r>
-        <w:rPr>
-          <w:rFonts w:ascii="Times New Roman" w:hint="eastAsia"/>
-          <w:i/>
-          <w:snapToGrid/>
-          <w:color w:val="0000FF"/>
-        </w:rPr>
-        <w:t>必要的</w:t>
-      </w:r>
-      <w:r>
-        <w:rPr>
-          <w:rFonts w:ascii="Times New Roman" w:hint="eastAsia"/>
-          <w:i/>
-          <w:snapToGrid/>
-          <w:color w:val="0000FF"/>
-        </w:rPr>
-        <w:t>非功能性</w:t>
-      </w:r>
-      <w:r>
-        <w:rPr>
-          <w:rFonts w:ascii="Times New Roman" w:hint="eastAsia"/>
-          <w:i/>
-          <w:snapToGrid/>
-          <w:color w:val="0000FF"/>
-        </w:rPr>
-        <w:t>测试</w:t>
-      </w:r>
-      <w:r>
-        <w:rPr>
-          <w:rFonts w:ascii="Times New Roman" w:hint="eastAsia"/>
-          <w:i/>
-          <w:snapToGrid/>
-          <w:color w:val="0000FF"/>
-        </w:rPr>
-        <w:t>，包括系统的性能、</w:t>
-      </w:r>
-      <w:r>
-        <w:rPr>
-          <w:rFonts w:ascii="Times New Roman"/>
-          <w:i/>
-          <w:snapToGrid/>
-          <w:color w:val="0000FF"/>
-        </w:rPr>
-        <w:t>可靠性</w:t>
-      </w:r>
-      <w:r>
-        <w:rPr>
-          <w:rFonts w:ascii="Times New Roman" w:hint="eastAsia"/>
-          <w:i/>
-          <w:snapToGrid/>
-          <w:color w:val="0000FF"/>
-        </w:rPr>
-        <w:t>、</w:t>
-      </w:r>
-      <w:r>
-        <w:rPr>
-          <w:rFonts w:ascii="Times New Roman" w:hint="eastAsia"/>
-          <w:i/>
-          <w:snapToGrid/>
-          <w:color w:val="0000FF"/>
-        </w:rPr>
-        <w:t>易用性、安全性、</w:t>
-      </w:r>
-      <w:r>
-        <w:rPr>
-          <w:rFonts w:ascii="Times New Roman"/>
-          <w:i/>
-          <w:snapToGrid/>
-          <w:color w:val="0000FF"/>
-        </w:rPr>
-        <w:t>兼容性</w:t>
-      </w:r>
-      <w:r>
-        <w:rPr>
-          <w:rFonts w:ascii="Times New Roman" w:hint="eastAsia"/>
-          <w:i/>
-          <w:snapToGrid/>
-          <w:color w:val="0000FF"/>
-        </w:rPr>
-        <w:t>等</w:t>
-      </w:r>
-      <w:r>
-        <w:rPr>
-          <w:rFonts w:ascii="Times New Roman" w:hint="eastAsia"/>
-          <w:i/>
-          <w:snapToGrid/>
-          <w:color w:val="0000FF"/>
-        </w:rPr>
-        <w:t>。</w:t>
-      </w:r>
-      <w:r>
-        <w:rPr>
-          <w:rFonts w:ascii="Times New Roman" w:hint="eastAsia"/>
-          <w:i/>
-          <w:snapToGrid/>
-          <w:color w:val="0000FF"/>
-        </w:rPr>
-        <w:t>)</w:t>
-      </w:r>
-      <w:r>
-        <w:rPr>
-          <w:rFonts w:ascii="Times New Roman"/>
-          <w:i/>
-          <w:snapToGrid/>
-          <w:color w:val="0000FF"/>
-        </w:rPr>
-        <w:t>请参考功能缺陷</w:t>
-      </w:r>
-      <w:r>
-        <w:rPr>
-          <w:rFonts w:ascii="Times New Roman"/>
-          <w:i/>
-          <w:snapToGrid/>
-          <w:color w:val="0000FF"/>
-        </w:rPr>
-        <w:t>列表</w:t>
-      </w:r>
-      <w:r>
-        <w:rPr>
-          <w:rFonts w:ascii="Times New Roman" w:hint="eastAsia"/>
-          <w:i/>
-          <w:snapToGrid/>
-          <w:color w:val="0000FF"/>
-        </w:rPr>
-        <w:t>给出</w:t>
-      </w:r>
-      <w:r>
-        <w:rPr>
-          <w:rFonts w:ascii="Times New Roman" w:hint="eastAsia"/>
-          <w:i/>
-          <w:snapToGrid/>
-          <w:color w:val="0000FF"/>
-        </w:rPr>
-        <w:t>相关</w:t>
-      </w:r>
-      <w:r>
-        <w:rPr>
-          <w:rFonts w:ascii="Times New Roman" w:hint="eastAsia"/>
-          <w:i/>
-          <w:snapToGrid/>
-          <w:color w:val="0000FF"/>
-        </w:rPr>
-        <w:t>缺陷清单</w:t>
-      </w:r>
-      <w:r>
-        <w:rPr>
-          <w:rFonts w:ascii="Times New Roman" w:hint="eastAsia"/>
-          <w:i/>
-          <w:snapToGrid/>
-          <w:color w:val="0000FF"/>
-        </w:rPr>
-        <w:t>。</w:t>
-      </w:r>
-      <w:r>
-        <w:rPr>
-          <w:rFonts w:ascii="Times New Roman"/>
-          <w:i/>
-          <w:snapToGrid/>
-          <w:color w:val="0000FF"/>
-        </w:rPr>
-        <w:t>]</w:t>
-      </w:r>
     </w:p>
     <w:p>
       <w:pPr>
@@ -7860,6 +8080,16 @@
                 <w:szCs w:val="21"/>
               </w:rPr>
             </w:pPr>
+            <w:r>
+              <w:rPr>
+                <w:rFonts w:ascii="Times New Roman"/>
+                <w:snapToGrid/>
+                <w:color w:val="000000"/>
+                <w:sz w:val="21"/>
+                <w:szCs w:val="21"/>
+              </w:rPr>
+              <w:t>p01</w:t>
+            </w:r>
           </w:p>
         </w:tc>
         <w:tc>
@@ -7886,6 +8116,16 @@
                 <w:szCs w:val="21"/>
               </w:rPr>
             </w:pPr>
+            <w:r>
+              <w:rPr>
+                <w:rFonts w:ascii="Times New Roman" w:hint="eastAsia"/>
+                <w:snapToGrid/>
+                <w:color w:val="000000"/>
+                <w:sz w:val="21"/>
+                <w:szCs w:val="21"/>
+              </w:rPr>
+              <w:t>中等</w:t>
+            </w:r>
           </w:p>
         </w:tc>
         <w:tc>
@@ -7948,6 +8188,16 @@
                 <w:szCs w:val="21"/>
               </w:rPr>
             </w:pPr>
+            <w:r>
+              <w:rPr>
+                <w:rFonts w:ascii="Times New Roman" w:hint="eastAsia"/>
+                <w:snapToGrid/>
+                <w:color w:val="000000"/>
+                <w:sz w:val="21"/>
+                <w:szCs w:val="21"/>
+              </w:rPr>
+              <w:t>高负载压力下最长响应时间过长</w:t>
+            </w:r>
           </w:p>
         </w:tc>
         <w:tc>
@@ -7990,6 +8240,51 @@
                 <w:szCs w:val="21"/>
               </w:rPr>
             </w:pPr>
+            <w:r>
+              <w:rPr>
+                <w:rFonts w:ascii="Times New Roman" w:hint="eastAsia"/>
+                <w:color w:val="000000"/>
+                <w:sz w:val="21"/>
+                <w:szCs w:val="21"/>
+              </w:rPr>
+              <w:t>对于最慢的约</w:t>
+            </w:r>
+            <w:r>
+              <w:rPr>
+                <w:rFonts w:ascii="Times New Roman" w:hint="eastAsia"/>
+                <w:color w:val="000000"/>
+                <w:sz w:val="21"/>
+                <w:szCs w:val="21"/>
+              </w:rPr>
+              <w:t>0.5</w:t>
+            </w:r>
+            <w:r>
+              <w:rPr>
+                <w:rFonts w:ascii="Times New Roman" w:hint="eastAsia"/>
+                <w:color w:val="000000"/>
+                <w:sz w:val="21"/>
+                <w:szCs w:val="21"/>
+              </w:rPr>
+              <w:t>%</w:t>
+            </w:r>
+            <w:r>
+              <w:rPr>
+                <w:rFonts w:ascii="Times New Roman" w:hint="eastAsia"/>
+                <w:color w:val="000000"/>
+                <w:sz w:val="21"/>
+                <w:szCs w:val="21"/>
+              </w:rPr>
+              <w:t>请求，响应时长过长，最长响应时间超过</w:t>
+            </w:r>
+            <w:r>
+              <w:rPr>
+                <w:rFonts w:ascii="Times New Roman" w:hint="eastAsia"/>
+                <w:color w:val="000000"/>
+                <w:sz w:val="21"/>
+                <w:szCs w:val="21"/>
+              </w:rPr>
+              <w:t>20s</w:t>
+            </w:r>
           </w:p>
         </w:tc>
         <w:tc>
@@ -8032,6 +8327,42 @@
                 <w:szCs w:val="21"/>
               </w:rPr>
             </w:pPr>
+            <w:r>
+              <w:rPr>
+                <w:rFonts w:ascii="Times New Roman" w:hint="eastAsia"/>
+                <w:color w:val="000000"/>
+                <w:sz w:val="21"/>
+                <w:szCs w:val="21"/>
+              </w:rPr>
+              <w:t>Jing</w:t>
+            </w:r>
+            <w:r>
+              <w:rPr>
+                <w:rFonts w:ascii="Times New Roman"/>
+                <w:color w:val="000000"/>
+                <w:sz w:val="21"/>
+                <w:szCs w:val="21"/>
+              </w:rPr>
+              <w:t>-testcase-0</w:t>
+            </w:r>
+            <w:r>
+              <w:rPr>
+                <w:rFonts w:ascii="Times New Roman" w:hint="eastAsia"/>
+                <w:color w:val="000000"/>
+                <w:sz w:val="21"/>
+                <w:szCs w:val="21"/>
+              </w:rPr>
+              <w:t>2</w:t>
+            </w:r>
+            <w:r>
+              <w:rPr>
+                <w:rFonts w:ascii="Times New Roman"/>
+                <w:color w:val="000000"/>
+                <w:sz w:val="21"/>
+                <w:szCs w:val="21"/>
+              </w:rPr>
+              <w:t>3</w:t>
+            </w:r>
           </w:p>
         </w:tc>
       </w:tr>
@@ -8100,6 +8431,16 @@
                 <w:szCs w:val="21"/>
               </w:rPr>
             </w:pPr>
+            <w:r>
+              <w:rPr>
+                <w:rFonts w:ascii="Times New Roman"/>
+                <w:snapToGrid/>
+                <w:color w:val="000000"/>
+                <w:sz w:val="21"/>
+                <w:szCs w:val="21"/>
+              </w:rPr>
+              <w:t>p02</w:t>
+            </w:r>
           </w:p>
         </w:tc>
         <w:tc>
@@ -8126,6 +8467,16 @@
                 <w:szCs w:val="21"/>
               </w:rPr>
             </w:pPr>
+            <w:r>
+              <w:rPr>
+                <w:rFonts w:ascii="Times New Roman" w:hint="eastAsia"/>
+                <w:snapToGrid/>
+                <w:color w:val="000000"/>
+                <w:sz w:val="21"/>
+                <w:szCs w:val="21"/>
+              </w:rPr>
+              <w:t>中等</w:t>
+            </w:r>
           </w:p>
         </w:tc>
         <w:tc>
@@ -8188,6 +8539,16 @@
                 <w:szCs w:val="21"/>
               </w:rPr>
             </w:pPr>
+            <w:r>
+              <w:rPr>
+                <w:rFonts w:ascii="Times New Roman" w:hint="eastAsia"/>
+                <w:snapToGrid/>
+                <w:color w:val="000000"/>
+                <w:sz w:val="21"/>
+                <w:szCs w:val="21"/>
+              </w:rPr>
+              <w:t>高增量负载压力下最长响应时间过长</w:t>
+            </w:r>
           </w:p>
         </w:tc>
         <w:tc>
@@ -8214,6 +8575,51 @@
                 <w:szCs w:val="21"/>
               </w:rPr>
             </w:pPr>
+            <w:r>
+              <w:rPr>
+                <w:rFonts w:ascii="Times New Roman" w:hint="eastAsia"/>
+                <w:color w:val="000000"/>
+                <w:sz w:val="21"/>
+                <w:szCs w:val="21"/>
+              </w:rPr>
+              <w:t>对于最慢的约</w:t>
+            </w:r>
+            <w:r>
+              <w:rPr>
+                <w:rFonts w:ascii="Times New Roman" w:hint="eastAsia"/>
+                <w:color w:val="000000"/>
+                <w:sz w:val="21"/>
+                <w:szCs w:val="21"/>
+              </w:rPr>
+              <w:t>0.5</w:t>
+            </w:r>
+            <w:r>
+              <w:rPr>
+                <w:rFonts w:ascii="Times New Roman" w:hint="eastAsia"/>
+                <w:color w:val="000000"/>
+                <w:sz w:val="21"/>
+                <w:szCs w:val="21"/>
+              </w:rPr>
+              <w:t>%</w:t>
+            </w:r>
+            <w:r>
+              <w:rPr>
+                <w:rFonts w:ascii="Times New Roman" w:hint="eastAsia"/>
+                <w:color w:val="000000"/>
+                <w:sz w:val="21"/>
+                <w:szCs w:val="21"/>
+              </w:rPr>
+              <w:t>请求，响应时长过长，最长响应时间超过</w:t>
+            </w:r>
+            <w:r>
+              <w:rPr>
+                <w:rFonts w:ascii="Times New Roman" w:hint="eastAsia"/>
+                <w:color w:val="000000"/>
+                <w:sz w:val="21"/>
+                <w:szCs w:val="21"/>
+              </w:rPr>
+              <w:t>20s</w:t>
+            </w:r>
           </w:p>
         </w:tc>
         <w:tc>
@@ -8240,6 +8646,46 @@
                 <w:szCs w:val="21"/>
               </w:rPr>
             </w:pPr>
+            <w:r>
+              <w:rPr>
+                <w:rFonts w:ascii="Times New Roman" w:hint="eastAsia"/>
+                <w:snapToGrid/>
+                <w:color w:val="000000"/>
+                <w:sz w:val="21"/>
+                <w:szCs w:val="21"/>
+              </w:rPr>
+              <w:t>J</w:t>
+            </w:r>
+            <w:r>
+              <w:rPr>
+                <w:rFonts w:ascii="Times New Roman"/>
+                <w:snapToGrid/>
+                <w:color w:val="000000"/>
+                <w:sz w:val="21"/>
+                <w:szCs w:val="21"/>
+              </w:rPr>
+              <w:t>ing-testcase-0</w:t>
+            </w:r>
+            <w:r>
+              <w:rPr>
+                <w:rFonts w:ascii="Times New Roman" w:hint="eastAsia"/>
+                <w:snapToGrid/>
+                <w:color w:val="000000"/>
+                <w:sz w:val="21"/>
+                <w:szCs w:val="21"/>
+              </w:rPr>
+              <w:t>2</w:t>
+            </w:r>
+            <w:r>
+              <w:rPr>
+                <w:rFonts w:ascii="Times New Roman"/>
+                <w:snapToGrid/>
+                <w:color w:val="000000"/>
+                <w:sz w:val="21"/>
+                <w:szCs w:val="21"/>
+              </w:rPr>
+              <w:t>4</w:t>
+            </w:r>
           </w:p>
         </w:tc>
       </w:tr>
@@ -8263,24 +8709,23 @@
             <w:pPr>
               <w:snapToGrid w:val="0"/>
               <w:spacing w:line="300" w:lineRule="auto"/>
-              <w:jc w:val="center"/>
-              <w:rPr>
-                <w:rFonts w:ascii="Times New Roman"/>
-                <w:snapToGrid/>
-                <w:color w:val="000000"/>
-                <w:sz w:val="21"/>
-                <w:szCs w:val="21"/>
-              </w:rPr>
-            </w:pPr>
-            <w:r>
-              <w:rPr>
-                <w:rFonts w:ascii="Times New Roman"/>
-                <w:snapToGrid/>
-                <w:color w:val="000000"/>
-                <w:sz w:val="21"/>
-                <w:szCs w:val="21"/>
-              </w:rPr>
-              <w:t>…</w:t>
+              <w:rPr>
+                <w:rFonts w:ascii="Times New Roman"/>
+                <w:snapToGrid/>
+                <w:color w:val="000000"/>
+                <w:sz w:val="21"/>
+                <w:szCs w:val="21"/>
+              </w:rPr>
+            </w:pPr>
+            <w:r>
+              <w:rPr>
+                <w:rFonts w:ascii="Times New Roman" w:hint="eastAsia"/>
+                <w:snapToGrid/>
+                <w:color w:val="000000"/>
+                <w:sz w:val="21"/>
+                <w:szCs w:val="21"/>
+              </w:rPr>
+              <w:t>3</w:t>
             </w:r>
           </w:p>
         </w:tc>
@@ -8301,13 +8746,23 @@
               <w:spacing w:line="300" w:lineRule="auto"/>
               <w:jc w:val="center"/>
               <w:rPr>
-                <w:rFonts w:ascii="Times New Roman"/>
-                <w:snapToGrid/>
-                <w:color w:val="000000"/>
-                <w:sz w:val="21"/>
-                <w:szCs w:val="21"/>
-              </w:rPr>
-            </w:pPr>
+                <w:rFonts w:ascii="Times New Roman" w:hint="eastAsia"/>
+                <w:snapToGrid/>
+                <w:color w:val="000000"/>
+                <w:sz w:val="21"/>
+                <w:szCs w:val="21"/>
+              </w:rPr>
+            </w:pPr>
+            <w:r>
+              <w:rPr>
+                <w:rFonts w:ascii="Times New Roman"/>
+                <w:snapToGrid/>
+                <w:color w:val="000000"/>
+                <w:sz w:val="21"/>
+                <w:szCs w:val="21"/>
+              </w:rPr>
+              <w:t>P03</w:t>
+            </w:r>
           </w:p>
         </w:tc>
         <w:tc>
@@ -8327,13 +8782,23 @@
               <w:spacing w:line="300" w:lineRule="auto"/>
               <w:jc w:val="center"/>
               <w:rPr>
-                <w:rFonts w:ascii="Times New Roman"/>
-                <w:snapToGrid/>
-                <w:color w:val="000000"/>
-                <w:sz w:val="21"/>
-                <w:szCs w:val="21"/>
-              </w:rPr>
-            </w:pPr>
+                <w:rFonts w:ascii="Times New Roman" w:hint="eastAsia"/>
+                <w:snapToGrid/>
+                <w:color w:val="000000"/>
+                <w:sz w:val="21"/>
+                <w:szCs w:val="21"/>
+              </w:rPr>
+            </w:pPr>
+            <w:r>
+              <w:rPr>
+                <w:rFonts w:ascii="Times New Roman" w:hint="eastAsia"/>
+                <w:snapToGrid/>
+                <w:color w:val="000000"/>
+                <w:sz w:val="21"/>
+                <w:szCs w:val="21"/>
+              </w:rPr>
+              <w:t>细微</w:t>
+            </w:r>
           </w:p>
         </w:tc>
         <w:tc>
@@ -8362,13 +8827,13 @@
             </w:pPr>
             <w:r>
               <w:rPr>
-                <w:rFonts w:ascii="Times New Roman"/>
-                <w:snapToGrid/>
-                <w:color w:val="000000"/>
-                <w:sz w:val="21"/>
-                <w:szCs w:val="21"/>
-              </w:rPr>
-              <w:t>…</w:t>
+                <w:rFonts w:ascii="Times New Roman" w:hint="eastAsia"/>
+                <w:snapToGrid/>
+                <w:color w:val="000000"/>
+                <w:sz w:val="21"/>
+                <w:szCs w:val="21"/>
+              </w:rPr>
+              <w:t>可用性</w:t>
             </w:r>
           </w:p>
         </w:tc>
@@ -8387,15 +8852,76 @@
               <w:widowControl/>
               <w:snapToGrid w:val="0"/>
               <w:spacing w:line="300" w:lineRule="auto"/>
-              <w:jc w:val="center"/>
-              <w:rPr>
-                <w:rFonts w:ascii="Times New Roman"/>
-                <w:snapToGrid/>
-                <w:color w:val="000000"/>
-                <w:sz w:val="21"/>
-                <w:szCs w:val="21"/>
-              </w:rPr>
-            </w:pPr>
+              <w:rPr>
+                <w:rFonts w:ascii="Times New Roman"/>
+                <w:snapToGrid/>
+                <w:color w:val="000000"/>
+                <w:sz w:val="21"/>
+                <w:szCs w:val="21"/>
+              </w:rPr>
+            </w:pPr>
+            <w:r>
+              <w:rPr>
+                <w:rFonts w:ascii="Times New Roman"/>
+                <w:snapToGrid/>
+                <w:color w:val="000000"/>
+                <w:sz w:val="21"/>
+                <w:szCs w:val="21"/>
+              </w:rPr>
+              <w:t>S</w:t>
+            </w:r>
+            <w:r>
+              <w:rPr>
+                <w:rFonts w:ascii="Times New Roman" w:hint="eastAsia"/>
+                <w:snapToGrid/>
+                <w:color w:val="000000"/>
+                <w:sz w:val="21"/>
+                <w:szCs w:val="21"/>
+              </w:rPr>
+              <w:t>lave</w:t>
+            </w:r>
+            <w:r>
+              <w:rPr>
+                <w:rFonts w:ascii="Times New Roman"/>
+                <w:snapToGrid/>
+                <w:color w:val="000000"/>
+                <w:sz w:val="21"/>
+                <w:szCs w:val="21"/>
+              </w:rPr>
+              <w:t xml:space="preserve"> </w:t>
+            </w:r>
+            <w:r>
+              <w:rPr>
+                <w:rFonts w:ascii="Times New Roman" w:hint="eastAsia"/>
+                <w:snapToGrid/>
+                <w:color w:val="000000"/>
+                <w:sz w:val="21"/>
+                <w:szCs w:val="21"/>
+              </w:rPr>
+              <w:t>node</w:t>
+            </w:r>
+            <w:proofErr w:type="gramStart"/>
+            <w:r>
+              <w:rPr>
+                <w:rFonts w:ascii="Times New Roman" w:hint="eastAsia"/>
+                <w:snapToGrid/>
+                <w:color w:val="000000"/>
+                <w:sz w:val="21"/>
+                <w:szCs w:val="21"/>
+              </w:rPr>
+              <w:t>宕</w:t>
+            </w:r>
+            <w:proofErr w:type="gramEnd"/>
+            <w:r>
+              <w:rPr>
+                <w:rFonts w:ascii="Times New Roman" w:hint="eastAsia"/>
+                <w:snapToGrid/>
+                <w:color w:val="000000"/>
+                <w:sz w:val="21"/>
+                <w:szCs w:val="21"/>
+              </w:rPr>
+              <w:t>机时服务完全恢复时间过长</w:t>
+            </w:r>
           </w:p>
         </w:tc>
         <w:tc>
@@ -8438,6 +8964,68 @@
                 <w:szCs w:val="21"/>
               </w:rPr>
             </w:pPr>
+            <w:r>
+              <w:rPr>
+                <w:rFonts w:ascii="Times New Roman"/>
+                <w:snapToGrid/>
+                <w:color w:val="000000"/>
+                <w:sz w:val="21"/>
+                <w:szCs w:val="21"/>
+              </w:rPr>
+              <w:t>S</w:t>
+            </w:r>
+            <w:r>
+              <w:rPr>
+                <w:rFonts w:ascii="Times New Roman" w:hint="eastAsia"/>
+                <w:snapToGrid/>
+                <w:color w:val="000000"/>
+                <w:sz w:val="21"/>
+                <w:szCs w:val="21"/>
+              </w:rPr>
+              <w:t>lave</w:t>
+            </w:r>
+            <w:r>
+              <w:rPr>
+                <w:rFonts w:ascii="Times New Roman"/>
+                <w:snapToGrid/>
+                <w:color w:val="000000"/>
+                <w:sz w:val="21"/>
+                <w:szCs w:val="21"/>
+              </w:rPr>
+              <w:t xml:space="preserve"> </w:t>
+            </w:r>
+            <w:r>
+              <w:rPr>
+                <w:rFonts w:ascii="Times New Roman" w:hint="eastAsia"/>
+                <w:snapToGrid/>
+                <w:color w:val="000000"/>
+                <w:sz w:val="21"/>
+                <w:szCs w:val="21"/>
+              </w:rPr>
+              <w:t>node</w:t>
+            </w:r>
+            <w:proofErr w:type="gramStart"/>
+            <w:r>
+              <w:rPr>
+                <w:rFonts w:ascii="Times New Roman" w:hint="eastAsia"/>
+                <w:snapToGrid/>
+                <w:color w:val="000000"/>
+                <w:sz w:val="21"/>
+                <w:szCs w:val="21"/>
+              </w:rPr>
+              <w:t>宕</w:t>
+            </w:r>
+            <w:proofErr w:type="gramEnd"/>
+            <w:r>
+              <w:rPr>
+                <w:rFonts w:ascii="Times New Roman" w:hint="eastAsia"/>
+                <w:snapToGrid/>
+                <w:color w:val="000000"/>
+                <w:sz w:val="21"/>
+                <w:szCs w:val="21"/>
+              </w:rPr>
+              <w:t>机时服务完全恢复时间过长</w:t>
+            </w:r>
           </w:p>
         </w:tc>
         <w:tc>
@@ -8450,6 +9038,27 @@
               <w:right w:val="single" w:sz="4" w:space="0" w:color="000000"/>
             </w:tcBorders>
           </w:tcPr>
+          <w:p>
+            <w:pPr>
+              <w:widowControl/>
+              <w:spacing w:line="240" w:lineRule="auto"/>
+              <w:jc w:val="center"/>
+              <w:rPr>
+                <w:rFonts w:ascii="Times New Roman"/>
+                <w:snapToGrid/>
+                <w:sz w:val="22"/>
+                <w:szCs w:val="22"/>
+              </w:rPr>
+            </w:pPr>
+            <w:r>
+              <w:rPr>
+                <w:rFonts w:ascii="Times New Roman"/>
+                <w:sz w:val="22"/>
+                <w:szCs w:val="22"/>
+              </w:rPr>
+              <w:t>Jing-testcase-026</w:t>
+            </w:r>
+          </w:p>
           <w:p>
             <w:pPr>
               <w:widowControl/>
@@ -8483,245 +9092,6 @@
           </w:p>
         </w:tc>
       </w:tr>
-      <w:tr>
-        <w:trPr>
-          <w:jc w:val="center"/>
-        </w:trPr>
-        <w:tc>
-          <w:tcPr>
-            <w:tcW w:w="425" w:type="dxa"/>
-            <w:tcBorders>
-              <w:top w:val="single" w:sz="4" w:space="0" w:color="000000"/>
-              <w:left w:val="single" w:sz="4" w:space="0" w:color="000000"/>
-              <w:bottom w:val="single" w:sz="4" w:space="0" w:color="000000"/>
-              <w:right w:val="single" w:sz="4" w:space="0" w:color="000000"/>
-            </w:tcBorders>
-            <w:vAlign w:val="center"/>
-          </w:tcPr>
-          <w:p>
-            <w:pPr>
-              <w:snapToGrid w:val="0"/>
-              <w:spacing w:line="300" w:lineRule="auto"/>
-              <w:jc w:val="center"/>
-              <w:rPr>
-                <w:rFonts w:ascii="Times New Roman"/>
-                <w:snapToGrid/>
-                <w:color w:val="000000"/>
-                <w:sz w:val="21"/>
-                <w:szCs w:val="21"/>
-              </w:rPr>
-            </w:pPr>
-            <w:r>
-              <w:rPr>
-                <w:rFonts w:ascii="Times New Roman" w:hint="eastAsia"/>
-                <w:snapToGrid/>
-                <w:color w:val="000000"/>
-                <w:sz w:val="21"/>
-                <w:szCs w:val="21"/>
-              </w:rPr>
-              <w:t>n</w:t>
-            </w:r>
-          </w:p>
-        </w:tc>
-        <w:tc>
-          <w:tcPr>
-            <w:tcW w:w="709" w:type="dxa"/>
-            <w:tcBorders>
-              <w:top w:val="single" w:sz="4" w:space="0" w:color="000000"/>
-              <w:left w:val="single" w:sz="4" w:space="0" w:color="000000"/>
-              <w:bottom w:val="single" w:sz="4" w:space="0" w:color="000000"/>
-              <w:right w:val="single" w:sz="4" w:space="0" w:color="000000"/>
-            </w:tcBorders>
-            <w:vAlign w:val="center"/>
-          </w:tcPr>
-          <w:p>
-            <w:pPr>
-              <w:snapToGrid w:val="0"/>
-              <w:spacing w:line="300" w:lineRule="auto"/>
-              <w:jc w:val="center"/>
-              <w:rPr>
-                <w:rFonts w:ascii="Times New Roman"/>
-                <w:snapToGrid/>
-                <w:color w:val="000000"/>
-                <w:sz w:val="21"/>
-                <w:szCs w:val="21"/>
-              </w:rPr>
-            </w:pPr>
-          </w:p>
-        </w:tc>
-        <w:tc>
-          <w:tcPr>
-            <w:tcW w:w="709" w:type="dxa"/>
-            <w:tcBorders>
-              <w:top w:val="single" w:sz="4" w:space="0" w:color="000000"/>
-              <w:left w:val="single" w:sz="4" w:space="0" w:color="000000"/>
-              <w:bottom w:val="single" w:sz="4" w:space="0" w:color="000000"/>
-              <w:right w:val="single" w:sz="4" w:space="0" w:color="000000"/>
-            </w:tcBorders>
-          </w:tcPr>
-          <w:p>
-            <w:pPr>
-              <w:widowControl/>
-              <w:snapToGrid w:val="0"/>
-              <w:spacing w:line="300" w:lineRule="auto"/>
-              <w:jc w:val="center"/>
-              <w:rPr>
-                <w:rFonts w:ascii="Times New Roman"/>
-                <w:snapToGrid/>
-                <w:color w:val="000000"/>
-                <w:sz w:val="21"/>
-                <w:szCs w:val="21"/>
-              </w:rPr>
-            </w:pPr>
-          </w:p>
-        </w:tc>
-        <w:tc>
-          <w:tcPr>
-            <w:tcW w:w="1129" w:type="dxa"/>
-            <w:tcBorders>
-              <w:top w:val="single" w:sz="4" w:space="0" w:color="000000"/>
-              <w:left w:val="single" w:sz="4" w:space="0" w:color="000000"/>
-              <w:bottom w:val="single" w:sz="4" w:space="0" w:color="000000"/>
-              <w:right w:val="single" w:sz="4" w:space="0" w:color="000000"/>
-            </w:tcBorders>
-          </w:tcPr>
-          <w:p>
-            <w:pPr>
-              <w:widowControl/>
-              <w:snapToGrid w:val="0"/>
-              <w:spacing w:line="300" w:lineRule="auto"/>
-              <w:jc w:val="center"/>
-              <w:rPr>
-                <w:rFonts w:ascii="Times New Roman"/>
-                <w:snapToGrid/>
-                <w:color w:val="000000"/>
-                <w:sz w:val="21"/>
-                <w:szCs w:val="21"/>
-              </w:rPr>
-            </w:pPr>
-            <w:r>
-              <w:rPr>
-                <w:rFonts w:ascii="Times New Roman"/>
-                <w:snapToGrid/>
-                <w:color w:val="000000"/>
-                <w:sz w:val="21"/>
-                <w:szCs w:val="21"/>
-              </w:rPr>
-              <w:t>可靠性</w:t>
-            </w:r>
-          </w:p>
-        </w:tc>
-        <w:tc>
-          <w:tcPr>
-            <w:tcW w:w="1418" w:type="dxa"/>
-            <w:tcBorders>
-              <w:top w:val="single" w:sz="4" w:space="0" w:color="000000"/>
-              <w:left w:val="single" w:sz="4" w:space="0" w:color="000000"/>
-              <w:bottom w:val="single" w:sz="4" w:space="0" w:color="000000"/>
-              <w:right w:val="single" w:sz="4" w:space="0" w:color="000000"/>
-            </w:tcBorders>
-          </w:tcPr>
-          <w:p>
-            <w:pPr>
-              <w:widowControl/>
-              <w:snapToGrid w:val="0"/>
-              <w:spacing w:line="300" w:lineRule="auto"/>
-              <w:jc w:val="center"/>
-              <w:rPr>
-                <w:rFonts w:ascii="Times New Roman"/>
-                <w:snapToGrid/>
-                <w:color w:val="000000"/>
-                <w:sz w:val="21"/>
-                <w:szCs w:val="21"/>
-              </w:rPr>
-            </w:pPr>
-          </w:p>
-        </w:tc>
-        <w:tc>
-          <w:tcPr>
-            <w:tcW w:w="4408" w:type="dxa"/>
-            <w:tcBorders>
-              <w:top w:val="single" w:sz="4" w:space="0" w:color="000000"/>
-              <w:left w:val="single" w:sz="4" w:space="0" w:color="000000"/>
-              <w:bottom w:val="single" w:sz="4" w:space="0" w:color="000000"/>
-              <w:right w:val="single" w:sz="4" w:space="0" w:color="000000"/>
-            </w:tcBorders>
-          </w:tcPr>
-          <w:p>
-            <w:pPr>
-              <w:widowControl/>
-              <w:tabs>
-                <w:tab w:val="left" w:pos="916"/>
-                <w:tab w:val="left" w:pos="1832"/>
-                <w:tab w:val="left" w:pos="2748"/>
-                <w:tab w:val="left" w:pos="3664"/>
-                <w:tab w:val="left" w:pos="4580"/>
-                <w:tab w:val="left" w:pos="5496"/>
-                <w:tab w:val="left" w:pos="6412"/>
-                <w:tab w:val="left" w:pos="7328"/>
-                <w:tab w:val="left" w:pos="8244"/>
-                <w:tab w:val="left" w:pos="9160"/>
-                <w:tab w:val="left" w:pos="10076"/>
-                <w:tab w:val="left" w:pos="10992"/>
-                <w:tab w:val="left" w:pos="11908"/>
-                <w:tab w:val="left" w:pos="12824"/>
-                <w:tab w:val="left" w:pos="13740"/>
-                <w:tab w:val="left" w:pos="14656"/>
-              </w:tabs>
-              <w:spacing w:line="300" w:lineRule="auto"/>
-              <w:jc w:val="center"/>
-              <w:rPr>
-                <w:rFonts w:ascii="Times New Roman"/>
-                <w:color w:val="000000"/>
-                <w:sz w:val="21"/>
-                <w:szCs w:val="21"/>
-              </w:rPr>
-            </w:pPr>
-          </w:p>
-        </w:tc>
-        <w:tc>
-          <w:tcPr>
-            <w:tcW w:w="978" w:type="dxa"/>
-            <w:tcBorders>
-              <w:top w:val="single" w:sz="4" w:space="0" w:color="000000"/>
-              <w:left w:val="single" w:sz="4" w:space="0" w:color="000000"/>
-              <w:bottom w:val="single" w:sz="4" w:space="0" w:color="000000"/>
-              <w:right w:val="single" w:sz="4" w:space="0" w:color="000000"/>
-            </w:tcBorders>
-          </w:tcPr>
-          <w:p>
-            <w:pPr>
-              <w:widowControl/>
-              <w:tabs>
-                <w:tab w:val="left" w:pos="916"/>
-                <w:tab w:val="left" w:pos="1832"/>
-                <w:tab w:val="left" w:pos="2748"/>
-                <w:tab w:val="left" w:pos="3664"/>
-                <w:tab w:val="left" w:pos="4580"/>
-                <w:tab w:val="left" w:pos="5496"/>
-                <w:tab w:val="left" w:pos="6412"/>
-                <w:tab w:val="left" w:pos="7328"/>
-                <w:tab w:val="left" w:pos="8244"/>
-                <w:tab w:val="left" w:pos="9160"/>
-                <w:tab w:val="left" w:pos="10076"/>
-                <w:tab w:val="left" w:pos="10992"/>
-                <w:tab w:val="left" w:pos="11908"/>
-                <w:tab w:val="left" w:pos="12824"/>
-                <w:tab w:val="left" w:pos="13740"/>
-                <w:tab w:val="left" w:pos="14656"/>
-              </w:tabs>
-              <w:spacing w:line="300" w:lineRule="auto"/>
-              <w:jc w:val="center"/>
-              <w:rPr>
-                <w:rFonts w:ascii="Times New Roman"/>
-                <w:color w:val="000000"/>
-                <w:sz w:val="21"/>
-                <w:szCs w:val="21"/>
-              </w:rPr>
-            </w:pPr>
-          </w:p>
-        </w:tc>
-      </w:tr>
     </w:tbl>
     <w:p>
       <w:pPr>
@@ -8758,7 +9128,6 @@
         <w:rPr>
           <w:rFonts w:hint="eastAsia"/>
         </w:rPr>
-        <w:lastRenderedPageBreak/>
         <w:t>测试结论与建议</w:t>
       </w:r>
       <w:bookmarkEnd w:id="15"/>
@@ -11074,7 +11443,7 @@
     </w:rPrDefault>
     <w:pPrDefault/>
   </w:docDefaults>
-  <w:latentStyles w:defLockedState="0" w:defUIPriority="0" w:defSemiHidden="0" w:defUnhideWhenUsed="0" w:defQFormat="0" w:count="376">
+  <w:latentStyles w:defLockedState="0" w:defUIPriority="0" w:defSemiHidden="0" w:defUnhideWhenUsed="0" w:defQFormat="0" w:count="375">
     <w:lsdException w:name="Normal" w:qFormat="1"/>
     <w:lsdException w:name="heading 1" w:qFormat="1"/>
     <w:lsdException w:name="heading 2" w:qFormat="1"/>
@@ -11362,7 +11731,6 @@
     <w:lsdException w:name="Smart Hyperlink" w:semiHidden="1" w:uiPriority="99" w:unhideWhenUsed="1"/>
     <w:lsdException w:name="Hashtag" w:semiHidden="1" w:uiPriority="99" w:unhideWhenUsed="1"/>
     <w:lsdException w:name="Unresolved Mention" w:semiHidden="1" w:uiPriority="99" w:unhideWhenUsed="1"/>
-    <w:lsdException w:name="Smart Link" w:semiHidden="1" w:uiPriority="99" w:unhideWhenUsed="1"/>
   </w:latentStyles>
   <w:style w:type="paragraph" w:default="1" w:styleId="a">
     <w:name w:val="Normal"/>
@@ -11415,6 +11783,7 @@
     <w:name w:val="heading 3"/>
     <w:basedOn w:val="1"/>
     <w:next w:val="a"/>
+    <w:link w:val="30"/>
     <w:qFormat/>
     <w:pPr>
       <w:numPr>
@@ -11697,13 +12066,14 @@
   <w:style w:type="paragraph" w:styleId="a9">
     <w:name w:val="Body Text"/>
     <w:basedOn w:val="a"/>
+    <w:link w:val="aa"/>
     <w:pPr>
       <w:keepLines/>
       <w:spacing w:after="120"/>
       <w:ind w:left="720"/>
     </w:pPr>
   </w:style>
-  <w:style w:type="paragraph" w:styleId="aa">
+  <w:style w:type="paragraph" w:styleId="ab">
     <w:name w:val="Document Map"/>
     <w:basedOn w:val="a"/>
     <w:semiHidden/>
@@ -11711,7 +12081,7 @@
       <w:shd w:val="clear" w:color="auto" w:fill="000080"/>
     </w:pPr>
   </w:style>
-  <w:style w:type="character" w:styleId="ab">
+  <w:style w:type="character" w:styleId="ac">
     <w:name w:val="footnote reference"/>
     <w:semiHidden/>
     <w:rPr>
@@ -11719,7 +12089,7 @@
       <w:vertAlign w:val="superscript"/>
     </w:rPr>
   </w:style>
-  <w:style w:type="paragraph" w:styleId="ac">
+  <w:style w:type="paragraph" w:styleId="ad">
     <w:name w:val="footnote text"/>
     <w:basedOn w:val="a"/>
     <w:semiHidden/>
@@ -11835,7 +12205,7 @@
       <w:ind w:left="1600"/>
     </w:pPr>
   </w:style>
-  <w:style w:type="paragraph" w:styleId="ad">
+  <w:style w:type="paragraph" w:styleId="ae">
     <w:name w:val="Body Text Indent"/>
     <w:basedOn w:val="a"/>
     <w:pPr>
@@ -11887,14 +12257,14 @@
       <w:color w:val="0000FF"/>
     </w:rPr>
   </w:style>
-  <w:style w:type="character" w:styleId="ae">
+  <w:style w:type="character" w:styleId="af">
     <w:name w:val="Hyperlink"/>
     <w:rPr>
       <w:color w:val="0000FF"/>
       <w:u w:val="single"/>
     </w:rPr>
   </w:style>
-  <w:style w:type="character" w:styleId="af">
+  <w:style w:type="character" w:styleId="af0">
     <w:name w:val="FollowedHyperlink"/>
     <w:rPr>
       <w:color w:val="800080"/>
@@ -11979,7 +12349,7 @@
       <w:snapToGrid w:val="0"/>
     </w:rPr>
   </w:style>
-  <w:style w:type="table" w:styleId="af0">
+  <w:style w:type="table" w:styleId="af1">
     <w:name w:val="Table Grid"/>
     <w:basedOn w:val="a1"/>
     <w:rsid w:val="00B90DCB"/>
@@ -11993,6 +12363,27 @@
         <w:insideV w:val="single" w:sz="4" w:space="0" w:color="auto"/>
       </w:tblBorders>
     </w:tblPr>
+  </w:style>
+  <w:style w:type="character" w:customStyle="1" w:styleId="30">
+    <w:name w:val="标题 3 字符"/>
+    <w:basedOn w:val="a0"/>
+    <w:link w:val="3"/>
+    <w:rsid w:val="008662B2"/>
+    <w:rPr>
+      <w:rFonts w:ascii="宋体"/>
+      <w:i/>
+      <w:snapToGrid w:val="0"/>
+    </w:rPr>
+  </w:style>
+  <w:style w:type="character" w:customStyle="1" w:styleId="aa">
+    <w:name w:val="正文文本 字符"/>
+    <w:basedOn w:val="a0"/>
+    <w:link w:val="a9"/>
+    <w:rsid w:val="008662B2"/>
+    <w:rPr>
+      <w:rFonts w:ascii="宋体"/>
+      <w:snapToGrid w:val="0"/>
+    </w:rPr>
   </w:style>
 </w:styles>
 </file>

</xml_diff>